<commit_message>
Add serial for id
</commit_message>
<xml_diff>
--- a/src/Documentation/wiroerpServicesAPI Documentation.docx
+++ b/src/Documentation/wiroerpServicesAPI Documentation.docx
@@ -867,7 +867,7 @@
           <w:szCs w:val="28"/>
           <w:rtl w:val="0"/>
         </w:rPr>
-        <w:t xml:space="preserve">This service, filter services by active, name, max price or returns all services</w:t>
+        <w:t xml:space="preserve">This service, filter services by name and/or max price or returns all services</w:t>
       </w:r>
     </w:p>
     <w:p>
@@ -1277,81 +1277,6 @@
                 <w:rtl w:val="0"/>
               </w:rPr>
               <w:t xml:space="preserve">Integer with max price for filter</w:t>
-            </w:r>
-          </w:p>
-        </w:tc>
-      </w:tr>
-      <w:tr>
-        <w:trPr>
-          <w:cantSplit w:val="0"/>
-          <w:tblHeader w:val="0"/>
-        </w:trPr>
-        <w:tc>
-          <w:tcPr>
-            <w:shd w:fill="auto" w:val="clear"/>
-            <w:tcMar>
-              <w:top w:w="100.0" w:type="dxa"/>
-              <w:left w:w="100.0" w:type="dxa"/>
-              <w:bottom w:w="100.0" w:type="dxa"/>
-              <w:right w:w="100.0" w:type="dxa"/>
-            </w:tcMar>
-            <w:vAlign w:val="top"/>
-          </w:tcPr>
-          <w:p>
-            <w:pPr>
-              <w:widowControl w:val="0"/>
-              <w:spacing w:line="240" w:lineRule="auto"/>
-              <w:rPr>
-                <w:sz w:val="28"/>
-                <w:szCs w:val="28"/>
-              </w:rPr>
-            </w:pPr>
-            <w:r>
-              <w:rPr>
-                <w:sz w:val="28"/>
-                <w:szCs w:val="28"/>
-                <w:rtl w:val="0"/>
-              </w:rPr>
-              <w:t xml:space="preserve">active</w:t>
-            </w:r>
-          </w:p>
-        </w:tc>
-        <w:tc>
-          <w:tcPr>
-            <w:shd w:fill="auto" w:val="clear"/>
-            <w:tcMar>
-              <w:top w:w="100.0" w:type="dxa"/>
-              <w:left w:w="100.0" w:type="dxa"/>
-              <w:bottom w:w="100.0" w:type="dxa"/>
-              <w:right w:w="100.0" w:type="dxa"/>
-            </w:tcMar>
-            <w:vAlign w:val="top"/>
-          </w:tcPr>
-          <w:p>
-            <w:pPr>
-              <w:widowControl w:val="0"/>
-              <w:spacing w:line="240" w:lineRule="auto"/>
-              <w:rPr>
-                <w:sz w:val="28"/>
-                <w:szCs w:val="28"/>
-              </w:rPr>
-            </w:pPr>
-            <w:r>
-              <w:rPr>
-                <w:b w:val="1"/>
-                <w:sz w:val="28"/>
-                <w:szCs w:val="28"/>
-                <w:rtl w:val="0"/>
-              </w:rPr>
-              <w:t xml:space="preserve">(Optional) </w:t>
-            </w:r>
-            <w:r>
-              <w:rPr>
-                <w:sz w:val="28"/>
-                <w:szCs w:val="28"/>
-                <w:rtl w:val="0"/>
-              </w:rPr>
-              <w:t xml:space="preserve">Set true for filter service by active, or false in otherwise</w:t>
             </w:r>
           </w:p>
         </w:tc>

</xml_diff>